<commit_message>
1º versión lista. falta implementar los percentiles. Ya compila una versión portable. Se puede elegir si queremos diarios, octohorarios y horarios en la salida
</commit_message>
<xml_diff>
--- a/documentacion/CSVTerminator.docx
+++ b/documentacion/CSVTerminator.docx
@@ -12,7 +12,29 @@
       </w:r>
       <w:proofErr w:type="spellEnd"/>
     </w:p>
-    <w:p/>
+    <w:p>
+      <w:r>
+        <w:t>Icono</w:t>
+      </w:r>
+    </w:p>
+    <w:p>
+      <w:r>
+        <w:t xml:space="preserve">Debe tener como mínimo 256x256 de tamaño para que </w:t>
+      </w:r>
+      <w:proofErr w:type="spellStart"/>
+      <w:r>
+        <w:t>electron</w:t>
+      </w:r>
+      <w:proofErr w:type="spellEnd"/>
+      <w:r>
+        <w:t xml:space="preserve"> lo acepte</w:t>
+      </w:r>
+      <w:bookmarkStart w:id="0" w:name="_GoBack"/>
+      <w:bookmarkEnd w:id="0"/>
+      <w:r>
+        <w:t>. 512x512 es aceptable.</w:t>
+      </w:r>
+    </w:p>
     <w:p/>
     <w:p/>
     <w:p>
@@ -74,8 +96,6 @@
       </w:r>
     </w:p>
     <w:p>
-      <w:bookmarkStart w:id="0" w:name="_GoBack"/>
-      <w:bookmarkEnd w:id="0"/>
       <w:r>
         <w:rPr>
           <w:noProof/>

</xml_diff>

<commit_message>
documentación y package actualizado.
</commit_message>
<xml_diff>
--- a/documentacion/CSVTerminator.docx
+++ b/documentacion/CSVTerminator.docx
@@ -768,128 +768,137 @@
       <w:r>
         <w:t xml:space="preserve">Lo primero es verificar si el año que estamos calculando es bisiesto o no y por lo tanto cuantos días contiene. No podemos fiarnos de las filas que contiene el documento ya que puede ser incompleto. Una vez tengamos el número de días </w:t>
       </w:r>
+      <w:r>
+        <w:t>(si</w:t>
+      </w:r>
+      <w:r>
+        <w:t xml:space="preserve"> estamos haciendo los cálculos diarios) o de horas </w:t>
+      </w:r>
+      <w:proofErr w:type="gramStart"/>
+      <w:r>
+        <w:t>( si</w:t>
+      </w:r>
+      <w:proofErr w:type="gramEnd"/>
+      <w:r>
+        <w:t xml:space="preserve"> estamos haciendo los cálculos horarios), ese será el 100%. Ahora contamos el numero de días válidos (u horas) y sacamos el porcentaje.</w:t>
+      </w:r>
+    </w:p>
+    <w:p>
+      <w:pPr>
+        <w:pStyle w:val="Ttulo3"/>
+      </w:pPr>
+      <w:r>
+        <w:t>Máximo media diaria</w:t>
+      </w:r>
+    </w:p>
+    <w:p>
+      <w:r>
+        <w:t xml:space="preserve">Cuando trabajamos con datos diarios </w:t>
+      </w:r>
+      <w:proofErr w:type="gramStart"/>
+      <w:r>
+        <w:t>( D</w:t>
+      </w:r>
+      <w:proofErr w:type="gramEnd"/>
+      <w:r>
+        <w:t xml:space="preserve">), ya tenemos los valores medios de cada día. Simplemente debemos ver </w:t>
+      </w:r>
+      <w:r>
+        <w:t>cuál</w:t>
+      </w:r>
+      <w:r>
+        <w:t xml:space="preserve"> es el máximo de esos días.</w:t>
+      </w:r>
+      <w:r>
+        <w:t xml:space="preserve"> Este cálculo no se realiza para otros</w:t>
+      </w:r>
+    </w:p>
+    <w:p>
+      <w:pPr>
+        <w:pStyle w:val="Ttulo3"/>
+      </w:pPr>
+      <w:r>
+        <w:t>Número de horas analizadas / diarias</w:t>
+      </w:r>
+    </w:p>
+    <w:p>
+      <w:r>
+        <w:t>Este es el número de días o de horas que tiene el año que estamos calculando. Se utilizan las fechas y NO los registros para saberlo.</w:t>
+      </w:r>
+    </w:p>
+    <w:p>
+      <w:r>
+        <w:t xml:space="preserve">Si estamos en el contaminante PM10_D, significa que estamos consultando los datos diarios, por lo </w:t>
+      </w:r>
+      <w:r>
+        <w:t>tanto,</w:t>
+      </w:r>
+      <w:r>
+        <w:t xml:space="preserve"> este número de horas analizadas, serán los diarios. Si fuera H, calcularíamos las horas del año. En el caso del </w:t>
+      </w:r>
+      <w:proofErr w:type="spellStart"/>
+      <w:r>
+        <w:t>octohorario</w:t>
+      </w:r>
+      <w:proofErr w:type="spellEnd"/>
+      <w:r>
+        <w:t>, también calcularíamos el número de días del año.</w:t>
+      </w:r>
+    </w:p>
+    <w:p/>
+    <w:p>
+      <w:pPr>
+        <w:pStyle w:val="Ttulo3"/>
+      </w:pPr>
+      <w:r>
+        <w:t>TIPS</w:t>
+      </w:r>
+    </w:p>
+    <w:p>
+      <w:r>
+        <w:t xml:space="preserve">en el archivo que </w:t>
+      </w:r>
+      <w:r>
+        <w:t>Luis</w:t>
+      </w:r>
+      <w:r>
+        <w:t xml:space="preserve"> me </w:t>
+      </w:r>
+      <w:r>
+        <w:t>dio</w:t>
+      </w:r>
+      <w:r>
+        <w:t xml:space="preserve"> de estadísticos, solo falta el PM2.5_D. Ese es igual en todo al PM10_D salvo que las </w:t>
+      </w:r>
+      <w:r>
+        <w:t>superaciones</w:t>
+      </w:r>
+      <w:r>
+        <w:t xml:space="preserve"> diarias son de 25 </w:t>
+      </w:r>
+      <w:proofErr w:type="spellStart"/>
+      <w:r>
+        <w:t>ug</w:t>
+      </w:r>
+      <w:proofErr w:type="spellEnd"/>
+      <w:r>
+        <w:t xml:space="preserve">/m3 </w:t>
+      </w:r>
+    </w:p>
+    <w:p>
+      <w:r>
+        <w:t>Tanto los estadísticos como los archivos básicos de salida deberán ser el producto de la fusión de datos clasificados por contaminantes. Es decir que si tenemos un archivo "BTX-horarios" y otro "BTX-</w:t>
+      </w:r>
+      <w:proofErr w:type="spellStart"/>
+      <w:r>
+        <w:t>quinceminutales</w:t>
+      </w:r>
+      <w:proofErr w:type="spellEnd"/>
+      <w:r>
+        <w:t xml:space="preserve">", se tendrá que generar un archivo BTX con los datos de ambos fusionados. </w:t>
+      </w:r>
       <w:bookmarkStart w:id="0" w:name="_GoBack"/>
       <w:bookmarkEnd w:id="0"/>
-      <w:r>
-        <w:t>(si</w:t>
-      </w:r>
-      <w:r>
-        <w:t xml:space="preserve"> estamos haciendo los cálculos diarios) o de horas </w:t>
-      </w:r>
-      <w:proofErr w:type="gramStart"/>
-      <w:r>
-        <w:t>( si</w:t>
-      </w:r>
-      <w:proofErr w:type="gramEnd"/>
-      <w:r>
-        <w:t xml:space="preserve"> estamos haciendo los cálculos horarios), ese será el 100%. Ahora contamos el numero de días válidos (u horas) y sacamos el porcentaje.</w:t>
-      </w:r>
-    </w:p>
-    <w:p>
-      <w:pPr>
-        <w:pStyle w:val="Ttulo3"/>
-      </w:pPr>
-      <w:r>
-        <w:t>Máximo media diaria</w:t>
-      </w:r>
-    </w:p>
-    <w:p>
-      <w:r>
-        <w:t xml:space="preserve">Cuando trabajamos con datos diarios </w:t>
-      </w:r>
-      <w:proofErr w:type="gramStart"/>
-      <w:r>
-        <w:t>( D</w:t>
-      </w:r>
-      <w:proofErr w:type="gramEnd"/>
-      <w:r>
-        <w:t xml:space="preserve">), ya tenemos los valores medios de cada día. Simplemente debemos ver </w:t>
-      </w:r>
-      <w:r>
-        <w:t>cuál</w:t>
-      </w:r>
-      <w:r>
-        <w:t xml:space="preserve"> es el máximo de esos días.</w:t>
-      </w:r>
-      <w:r>
-        <w:t xml:space="preserve"> Este cálculo no se realiza para otros</w:t>
-      </w:r>
-    </w:p>
-    <w:p>
-      <w:pPr>
-        <w:pStyle w:val="Ttulo3"/>
-      </w:pPr>
-      <w:r>
-        <w:t>Número de horas analizadas / diarias</w:t>
-      </w:r>
-    </w:p>
-    <w:p>
-      <w:r>
-        <w:t>Este es el número de días o de horas que tiene el año que estamos calculando. Se utilizan las fechas y NO los registros para saberlo.</w:t>
-      </w:r>
-    </w:p>
-    <w:p>
-      <w:r>
-        <w:t xml:space="preserve">Si estamos en el contaminante PM10_D, significa que estamos consultando los datos diarios, por lo </w:t>
-      </w:r>
-      <w:r>
-        <w:t>tanto,</w:t>
-      </w:r>
-      <w:r>
-        <w:t xml:space="preserve"> este número de horas analizadas, serán los diarios. Si fuera H, calcularíamos las horas del año. En el caso del </w:t>
-      </w:r>
-      <w:proofErr w:type="spellStart"/>
-      <w:r>
-        <w:t>octohorario</w:t>
-      </w:r>
-      <w:proofErr w:type="spellEnd"/>
-      <w:r>
-        <w:t>, también calcularíamos el número de días del año.</w:t>
-      </w:r>
-    </w:p>
-    <w:p/>
-    <w:p>
-      <w:pPr>
-        <w:pStyle w:val="Ttulo3"/>
-      </w:pPr>
-      <w:r>
-        <w:t>TIPS</w:t>
-      </w:r>
-    </w:p>
-    <w:p>
-      <w:r>
-        <w:t xml:space="preserve">en el archivo que </w:t>
-      </w:r>
-      <w:proofErr w:type="spellStart"/>
-      <w:r>
-        <w:t>luis</w:t>
-      </w:r>
-      <w:proofErr w:type="spellEnd"/>
-      <w:r>
-        <w:t xml:space="preserve"> me </w:t>
-      </w:r>
-      <w:proofErr w:type="spellStart"/>
-      <w:r>
-        <w:t>dió</w:t>
-      </w:r>
-      <w:proofErr w:type="spellEnd"/>
-      <w:r>
-        <w:t xml:space="preserve"> de estadísticos, solo falta el PM2.5_D. Ese es igual en todo al PM10_D salvo que las </w:t>
-      </w:r>
-      <w:r>
-        <w:t>superaciones</w:t>
-      </w:r>
-      <w:r>
-        <w:t xml:space="preserve"> diarias son de 25 </w:t>
-      </w:r>
-      <w:proofErr w:type="spellStart"/>
-      <w:r>
-        <w:t>ug</w:t>
-      </w:r>
-      <w:proofErr w:type="spellEnd"/>
-      <w:r>
-        <w:t xml:space="preserve">/m3 </w:t>
-      </w:r>
     </w:p>
     <w:sectPr>
       <w:pgSz w:w="11906" w:h="16838"/>

</xml_diff>

<commit_message>
fase 1 casi finalizada. Graba correctamente los datos horarios. pendiente de comprobar datos diarios y octohorarios
</commit_message>
<xml_diff>
--- a/documentacion/CSVTerminator.docx
+++ b/documentacion/CSVTerminator.docx
@@ -419,6 +419,19 @@
     </w:p>
     <w:p>
       <w:r>
+        <w:t>El octohorario solo se aplica a algunos contaminantes. A continuación, se puede ver la lista. Dicha lista puede cambiar con el tiempo.</w:t>
+      </w:r>
+      <w:r>
+        <w:t xml:space="preserve"> </w:t>
+      </w:r>
+      <w:bookmarkStart w:id="0" w:name="_GoBack"/>
+      <w:bookmarkEnd w:id="0"/>
+      <w:r>
+        <w:t>Lista: O3, CO</w:t>
+      </w:r>
+    </w:p>
+    <w:p>
+      <w:r>
         <w:t>Debe cumplir:</w:t>
       </w:r>
     </w:p>
@@ -834,71 +847,61 @@
         <w:t>tanto,</w:t>
       </w:r>
       <w:r>
-        <w:t xml:space="preserve"> este número de horas analizadas, serán los diarios. Si fuera H, calcularíamos las horas del año. En el caso del </w:t>
+        <w:t xml:space="preserve"> este número de horas analizadas, serán los diarios. Si fuera H, calcularíamos las horas del año. En el caso del octohorario, también calcularíamos el número de días del año.</w:t>
+      </w:r>
+    </w:p>
+    <w:p/>
+    <w:p>
+      <w:pPr>
+        <w:pStyle w:val="Ttulo3"/>
+      </w:pPr>
+      <w:r>
+        <w:t>TIPS</w:t>
+      </w:r>
+    </w:p>
+    <w:p>
+      <w:r>
+        <w:t xml:space="preserve">en el archivo que </w:t>
+      </w:r>
+      <w:r>
+        <w:t>Luis</w:t>
+      </w:r>
+      <w:r>
+        <w:t xml:space="preserve"> me </w:t>
+      </w:r>
+      <w:r>
+        <w:t>dio</w:t>
+      </w:r>
+      <w:r>
+        <w:t xml:space="preserve"> de estadísticos, solo falta el PM2.5_D. Ese es igual en todo al PM10_D salvo que las </w:t>
+      </w:r>
+      <w:r>
+        <w:t>superaciones</w:t>
+      </w:r>
+      <w:r>
+        <w:t xml:space="preserve"> diarias son de 25 </w:t>
       </w:r>
       <w:proofErr w:type="spellStart"/>
       <w:r>
-        <w:t>octohorario</w:t>
+        <w:t>ug</w:t>
       </w:r>
       <w:proofErr w:type="spellEnd"/>
       <w:r>
-        <w:t>, también calcularíamos el número de días del año.</w:t>
-      </w:r>
-    </w:p>
-    <w:p/>
-    <w:p>
-      <w:pPr>
-        <w:pStyle w:val="Ttulo3"/>
-      </w:pPr>
-      <w:r>
-        <w:t>TIPS</w:t>
-      </w:r>
-    </w:p>
-    <w:p>
-      <w:r>
-        <w:t xml:space="preserve">en el archivo que </w:t>
-      </w:r>
-      <w:r>
-        <w:t>Luis</w:t>
-      </w:r>
-      <w:r>
-        <w:t xml:space="preserve"> me </w:t>
-      </w:r>
-      <w:r>
-        <w:t>dio</w:t>
-      </w:r>
-      <w:r>
-        <w:t xml:space="preserve"> de estadísticos, solo falta el PM2.5_D. Ese es igual en todo al PM10_D salvo que las </w:t>
-      </w:r>
-      <w:r>
-        <w:t>superaciones</w:t>
-      </w:r>
-      <w:r>
-        <w:t xml:space="preserve"> diarias son de 25 </w:t>
+        <w:t xml:space="preserve">/m3 </w:t>
+      </w:r>
+    </w:p>
+    <w:p>
+      <w:r>
+        <w:t>Tanto los estadísticos como los archivos básicos de salida deberán ser el producto de la fusión de datos clasificados por contaminantes. Es decir que si tenemos un archivo "BTX-horarios" y otro "BTX-</w:t>
       </w:r>
       <w:proofErr w:type="spellStart"/>
       <w:r>
-        <w:t>ug</w:t>
+        <w:t>quinceminutales</w:t>
       </w:r>
       <w:proofErr w:type="spellEnd"/>
       <w:r>
-        <w:t xml:space="preserve">/m3 </w:t>
-      </w:r>
-    </w:p>
-    <w:p>
-      <w:r>
-        <w:t>Tanto los estadísticos como los archivos básicos de salida deberán ser el producto de la fusión de datos clasificados por contaminantes. Es decir que si tenemos un archivo "BTX-horarios" y otro "BTX-</w:t>
-      </w:r>
-      <w:proofErr w:type="spellStart"/>
-      <w:r>
-        <w:t>quinceminutales</w:t>
-      </w:r>
-      <w:proofErr w:type="spellEnd"/>
-      <w:r>
         <w:t xml:space="preserve">", se tendrá que generar un archivo BTX con los datos de ambos fusionados. </w:t>
       </w:r>
-      <w:bookmarkStart w:id="0" w:name="_GoBack"/>
-      <w:bookmarkEnd w:id="0"/>
     </w:p>
     <w:sectPr>
       <w:pgSz w:w="11906" w:h="16838"/>

</xml_diff>